<commit_message>
I don't even know anymore
</commit_message>
<xml_diff>
--- a/lab02/comp139-lab02.docx
+++ b/lab02/comp139-lab02.docx
@@ -50,10 +50,10 @@
           <w:noProof/>
         </w:rPr>
         <w:drawing>
-          <wp:inline distT="0" distB="0" distL="0" distR="0" wp14:anchorId="0E750E68" wp14:editId="416F06EF">
-            <wp:extent cx="6858000" cy="7210424"/>
+          <wp:inline distT="0" distB="0" distL="0" distR="0" wp14:anchorId="6C91A400" wp14:editId="749487B9">
+            <wp:extent cx="6858000" cy="7215505"/>
             <wp:effectExtent l="0" t="0" r="0" b="0"/>
-            <wp:docPr id="1871938343" name="picture"/>
+            <wp:docPr id="3" name="Picture 3"/>
             <wp:cNvGraphicFramePr>
               <a:graphicFrameLocks xmlns:a="http://schemas.openxmlformats.org/drawingml/2006/main" noChangeAspect="1"/>
             </wp:cNvGraphicFramePr>
@@ -61,7 +61,7 @@
               <a:graphicData uri="http://schemas.openxmlformats.org/drawingml/2006/picture">
                 <pic:pic xmlns:pic="http://schemas.openxmlformats.org/drawingml/2006/picture">
                   <pic:nvPicPr>
-                    <pic:cNvPr id="0" name="picture"/>
+                    <pic:cNvPr id="3" name="Domain Model Diagram.png"/>
                     <pic:cNvPicPr/>
                   </pic:nvPicPr>
                   <pic:blipFill>
@@ -79,7 +79,7 @@
                   <pic:spPr>
                     <a:xfrm>
                       <a:off x="0" y="0"/>
-                      <a:ext cx="6858000" cy="7210424"/>
+                      <a:ext cx="6858000" cy="7215505"/>
                     </a:xfrm>
                     <a:prstGeom prst="rect">
                       <a:avLst/>
@@ -139,1269 +139,6 @@
           <w:szCs w:val="18"/>
         </w:rPr>
         <w:lastRenderedPageBreak/>
-        <w:t>Contracts</w:t>
-      </w:r>
-    </w:p>
-    <w:p>
-      <w:pPr>
-        <w:shd w:val="clear" w:color="auto" w:fill="EBEBEB"/>
-        <w:spacing w:before="360" w:line="216" w:lineRule="atLeast"/>
-        <w:rPr>
-          <w:rFonts w:ascii="Helvetica" w:eastAsia="Times New Roman" w:hAnsi="Helvetica" w:cs="Times New Roman"/>
-          <w:color w:val="000000"/>
-        </w:rPr>
-      </w:pPr>
-      <w:r>
-        <w:rPr>
-          <w:rFonts w:ascii="Helvetica" w:eastAsia="Times New Roman" w:hAnsi="Helvetica" w:cs="Times New Roman"/>
-          <w:b/>
-          <w:bCs/>
-          <w:color w:val="000000"/>
-        </w:rPr>
-        <w:t xml:space="preserve">Operation: </w:t>
-      </w:r>
-      <w:proofErr w:type="spellStart"/>
-      <w:proofErr w:type="gramStart"/>
-      <w:r>
-        <w:rPr>
-          <w:rFonts w:ascii="Helvetica" w:eastAsia="Times New Roman" w:hAnsi="Helvetica" w:cs="Times New Roman"/>
-          <w:b/>
-          <w:bCs/>
-          <w:color w:val="000000"/>
-        </w:rPr>
-        <w:t>callElevator</w:t>
-      </w:r>
-      <w:proofErr w:type="spellEnd"/>
-      <w:r>
-        <w:rPr>
-          <w:rFonts w:ascii="Helvetica" w:eastAsia="Times New Roman" w:hAnsi="Helvetica" w:cs="Times New Roman"/>
-          <w:b/>
-          <w:bCs/>
-          <w:color w:val="000000"/>
-        </w:rPr>
-        <w:t>(</w:t>
-      </w:r>
-      <w:proofErr w:type="gramEnd"/>
-      <w:r>
-        <w:rPr>
-          <w:rFonts w:ascii="Helvetica" w:eastAsia="Times New Roman" w:hAnsi="Helvetica" w:cs="Times New Roman"/>
-          <w:b/>
-          <w:bCs/>
-          <w:color w:val="000000"/>
-        </w:rPr>
-        <w:t>)</w:t>
-      </w:r>
-    </w:p>
-    <w:p>
-      <w:pPr>
-        <w:numPr>
-          <w:ilvl w:val="0"/>
-          <w:numId w:val="1"/>
-        </w:numPr>
-        <w:shd w:val="clear" w:color="auto" w:fill="EBEBEB"/>
-        <w:spacing w:line="216" w:lineRule="atLeast"/>
-        <w:rPr>
-          <w:rFonts w:ascii="Helvetica" w:eastAsia="Times New Roman" w:hAnsi="Helvetica" w:cs="Times New Roman"/>
-          <w:color w:val="000000"/>
-        </w:rPr>
-      </w:pPr>
-      <w:r>
-        <w:rPr>
-          <w:rFonts w:ascii="Helvetica" w:eastAsia="Times New Roman" w:hAnsi="Helvetica" w:cs="Times New Roman"/>
-          <w:color w:val="000000"/>
-        </w:rPr>
-        <w:t>Pre: A person is on a Floor</w:t>
-      </w:r>
-    </w:p>
-    <w:p>
-      <w:pPr>
-        <w:numPr>
-          <w:ilvl w:val="0"/>
-          <w:numId w:val="1"/>
-        </w:numPr>
-        <w:shd w:val="clear" w:color="auto" w:fill="EBEBEB"/>
-        <w:spacing w:before="100" w:beforeAutospacing="1" w:line="216" w:lineRule="atLeast"/>
-        <w:rPr>
-          <w:rFonts w:ascii="Helvetica" w:eastAsia="Times New Roman" w:hAnsi="Helvetica" w:cs="Times New Roman"/>
-          <w:color w:val="000000"/>
-        </w:rPr>
-      </w:pPr>
-      <w:r>
-        <w:rPr>
-          <w:rFonts w:ascii="Helvetica" w:eastAsia="Times New Roman" w:hAnsi="Helvetica" w:cs="Times New Roman"/>
-          <w:color w:val="000000"/>
-        </w:rPr>
-        <w:t>Post:</w:t>
-      </w:r>
-    </w:p>
-    <w:p>
-      <w:pPr>
-        <w:numPr>
-          <w:ilvl w:val="1"/>
-          <w:numId w:val="1"/>
-        </w:numPr>
-        <w:shd w:val="clear" w:color="auto" w:fill="EBEBEB"/>
-        <w:spacing w:before="100" w:beforeAutospacing="1" w:line="216" w:lineRule="atLeast"/>
-        <w:rPr>
-          <w:rFonts w:ascii="Helvetica" w:eastAsia="Times New Roman" w:hAnsi="Helvetica" w:cs="Times New Roman"/>
-          <w:color w:val="000000"/>
-        </w:rPr>
-      </w:pPr>
-      <w:r>
-        <w:rPr>
-          <w:rFonts w:ascii="Helvetica" w:eastAsia="Times New Roman" w:hAnsi="Helvetica" w:cs="Times New Roman"/>
-          <w:color w:val="000000"/>
-        </w:rPr>
-        <w:t xml:space="preserve">An association was formed between a Floor </w:t>
-      </w:r>
-      <w:r>
-        <w:rPr>
-          <w:rFonts w:ascii="Helvetica" w:eastAsia="Times New Roman" w:hAnsi="Helvetica" w:cs="Times New Roman"/>
-          <w:i/>
-          <w:color w:val="000000"/>
-        </w:rPr>
-        <w:t>f</w:t>
-      </w:r>
-      <w:r>
-        <w:rPr>
-          <w:rFonts w:ascii="Helvetica" w:eastAsia="Times New Roman" w:hAnsi="Helvetica" w:cs="Times New Roman"/>
-          <w:color w:val="000000"/>
-        </w:rPr>
-        <w:t xml:space="preserve"> and the Up Request List </w:t>
-      </w:r>
-      <w:proofErr w:type="spellStart"/>
-      <w:r>
-        <w:rPr>
-          <w:rFonts w:ascii="Helvetica" w:eastAsia="Times New Roman" w:hAnsi="Helvetica" w:cs="Times New Roman"/>
-          <w:i/>
-          <w:color w:val="000000"/>
-        </w:rPr>
-        <w:t>ul</w:t>
-      </w:r>
-      <w:proofErr w:type="spellEnd"/>
-      <w:r>
-        <w:rPr>
-          <w:rFonts w:ascii="Helvetica" w:eastAsia="Times New Roman" w:hAnsi="Helvetica" w:cs="Times New Roman"/>
-          <w:color w:val="000000"/>
-        </w:rPr>
-        <w:t xml:space="preserve"> or the Down Request List </w:t>
-      </w:r>
-      <w:r>
-        <w:rPr>
-          <w:rFonts w:ascii="Helvetica" w:eastAsia="Times New Roman" w:hAnsi="Helvetica" w:cs="Times New Roman"/>
-          <w:i/>
-          <w:color w:val="000000"/>
-        </w:rPr>
-        <w:t>dl</w:t>
-      </w:r>
-      <w:r>
-        <w:rPr>
-          <w:rFonts w:ascii="Helvetica" w:eastAsia="Times New Roman" w:hAnsi="Helvetica" w:cs="Times New Roman"/>
-          <w:color w:val="000000"/>
-        </w:rPr>
-        <w:t>.</w:t>
-      </w:r>
-    </w:p>
-    <w:p>
-      <w:pPr>
-        <w:numPr>
-          <w:ilvl w:val="1"/>
-          <w:numId w:val="1"/>
-        </w:numPr>
-        <w:shd w:val="clear" w:color="auto" w:fill="EBEBEB"/>
-        <w:spacing w:before="100" w:beforeAutospacing="1" w:line="216" w:lineRule="atLeast"/>
-        <w:rPr>
-          <w:rFonts w:ascii="Helvetica" w:eastAsia="Times New Roman" w:hAnsi="Helvetica" w:cs="Times New Roman"/>
-          <w:color w:val="000000"/>
-        </w:rPr>
-      </w:pPr>
-      <w:r>
-        <w:rPr>
-          <w:rFonts w:ascii="Helvetica" w:eastAsia="Times New Roman" w:hAnsi="Helvetica" w:cs="Times New Roman"/>
-          <w:color w:val="000000"/>
-        </w:rPr>
-        <w:t>A Call Button </w:t>
-      </w:r>
-      <w:proofErr w:type="spellStart"/>
-      <w:r>
-        <w:rPr>
-          <w:rFonts w:ascii="Helvetica" w:eastAsia="Times New Roman" w:hAnsi="Helvetica" w:cs="Times New Roman"/>
-          <w:i/>
-          <w:iCs/>
-          <w:color w:val="000000"/>
-        </w:rPr>
-        <w:t>cb's</w:t>
-      </w:r>
-      <w:proofErr w:type="spellEnd"/>
-      <w:r>
-        <w:rPr>
-          <w:rFonts w:ascii="Helvetica" w:eastAsia="Times New Roman" w:hAnsi="Helvetica" w:cs="Times New Roman"/>
-          <w:color w:val="000000"/>
-        </w:rPr>
-        <w:t> Button Light </w:t>
-      </w:r>
-      <w:r>
-        <w:rPr>
-          <w:rFonts w:ascii="Helvetica" w:eastAsia="Times New Roman" w:hAnsi="Helvetica" w:cs="Times New Roman"/>
-          <w:i/>
-          <w:iCs/>
-          <w:color w:val="000000"/>
-        </w:rPr>
-        <w:t>b's </w:t>
-      </w:r>
-      <w:proofErr w:type="spellStart"/>
-      <w:r>
-        <w:rPr>
-          <w:rFonts w:ascii="Helvetica" w:eastAsia="Times New Roman" w:hAnsi="Helvetica" w:cs="Times New Roman"/>
-          <w:i/>
-          <w:iCs/>
-          <w:color w:val="000000"/>
-        </w:rPr>
-        <w:t>isLit</w:t>
-      </w:r>
-      <w:proofErr w:type="spellEnd"/>
-      <w:r>
-        <w:rPr>
-          <w:rFonts w:ascii="Helvetica" w:eastAsia="Times New Roman" w:hAnsi="Helvetica" w:cs="Times New Roman"/>
-          <w:i/>
-          <w:iCs/>
-          <w:color w:val="000000"/>
-        </w:rPr>
-        <w:t> </w:t>
-      </w:r>
-      <w:r>
-        <w:rPr>
-          <w:rFonts w:ascii="Helvetica" w:eastAsia="Times New Roman" w:hAnsi="Helvetica" w:cs="Times New Roman"/>
-          <w:color w:val="000000"/>
-        </w:rPr>
-        <w:t>attribute</w:t>
-      </w:r>
-      <w:r>
-        <w:rPr>
-          <w:rFonts w:ascii="Helvetica" w:eastAsia="Times New Roman" w:hAnsi="Helvetica" w:cs="Times New Roman"/>
-          <w:i/>
-          <w:iCs/>
-          <w:color w:val="000000"/>
-        </w:rPr>
-        <w:t> </w:t>
-      </w:r>
-      <w:r>
-        <w:rPr>
-          <w:rFonts w:ascii="Helvetica" w:eastAsia="Times New Roman" w:hAnsi="Helvetica" w:cs="Times New Roman"/>
-          <w:iCs/>
-          <w:color w:val="000000"/>
-        </w:rPr>
-        <w:t>was</w:t>
-      </w:r>
-      <w:r>
-        <w:rPr>
-          <w:rFonts w:ascii="Helvetica" w:eastAsia="Times New Roman" w:hAnsi="Helvetica" w:cs="Times New Roman"/>
-          <w:color w:val="000000"/>
-        </w:rPr>
-        <w:t> set to True</w:t>
-      </w:r>
-    </w:p>
-    <w:p>
-      <w:pPr>
-        <w:shd w:val="clear" w:color="auto" w:fill="EBEBEB"/>
-        <w:spacing w:before="360" w:line="216" w:lineRule="atLeast"/>
-        <w:rPr>
-          <w:rFonts w:ascii="Helvetica" w:eastAsia="Times New Roman" w:hAnsi="Helvetica" w:cs="Times New Roman"/>
-          <w:color w:val="000000"/>
-        </w:rPr>
-      </w:pPr>
-      <w:r>
-        <w:rPr>
-          <w:rFonts w:ascii="Helvetica" w:eastAsia="Times New Roman" w:hAnsi="Helvetica" w:cs="Times New Roman"/>
-          <w:b/>
-          <w:bCs/>
-          <w:color w:val="000000"/>
-        </w:rPr>
-        <w:t xml:space="preserve">Operation: </w:t>
-      </w:r>
-      <w:proofErr w:type="spellStart"/>
-      <w:proofErr w:type="gramStart"/>
-      <w:r>
-        <w:rPr>
-          <w:rFonts w:ascii="Helvetica" w:eastAsia="Times New Roman" w:hAnsi="Helvetica" w:cs="Times New Roman"/>
-          <w:b/>
-          <w:bCs/>
-          <w:color w:val="000000"/>
-        </w:rPr>
-        <w:t>getNextFloor</w:t>
-      </w:r>
-      <w:proofErr w:type="spellEnd"/>
-      <w:r>
-        <w:rPr>
-          <w:rFonts w:ascii="Helvetica" w:eastAsia="Times New Roman" w:hAnsi="Helvetica" w:cs="Times New Roman"/>
-          <w:b/>
-          <w:bCs/>
-          <w:color w:val="000000"/>
-        </w:rPr>
-        <w:t>(</w:t>
-      </w:r>
-      <w:proofErr w:type="gramEnd"/>
-      <w:r>
-        <w:rPr>
-          <w:rFonts w:ascii="Helvetica" w:eastAsia="Times New Roman" w:hAnsi="Helvetica" w:cs="Times New Roman"/>
-          <w:b/>
-          <w:bCs/>
-          <w:color w:val="000000"/>
-        </w:rPr>
-        <w:t>)</w:t>
-      </w:r>
-    </w:p>
-    <w:p>
-      <w:pPr>
-        <w:numPr>
-          <w:ilvl w:val="0"/>
-          <w:numId w:val="2"/>
-        </w:numPr>
-        <w:shd w:val="clear" w:color="auto" w:fill="EBEBEB"/>
-        <w:spacing w:line="216" w:lineRule="atLeast"/>
-        <w:rPr>
-          <w:rFonts w:ascii="Helvetica" w:eastAsia="Times New Roman" w:hAnsi="Helvetica" w:cs="Times New Roman"/>
-          <w:color w:val="000000"/>
-        </w:rPr>
-      </w:pPr>
-      <w:r>
-        <w:rPr>
-          <w:rFonts w:ascii="Helvetica" w:eastAsia="Times New Roman" w:hAnsi="Helvetica" w:cs="Times New Roman"/>
-          <w:color w:val="000000"/>
-        </w:rPr>
-        <w:t>Pre: N/A</w:t>
-      </w:r>
-    </w:p>
-    <w:p>
-      <w:pPr>
-        <w:numPr>
-          <w:ilvl w:val="0"/>
-          <w:numId w:val="2"/>
-        </w:numPr>
-        <w:shd w:val="clear" w:color="auto" w:fill="EBEBEB"/>
-        <w:spacing w:before="100" w:beforeAutospacing="1" w:line="216" w:lineRule="atLeast"/>
-        <w:rPr>
-          <w:rFonts w:ascii="Helvetica" w:eastAsia="Times New Roman" w:hAnsi="Helvetica" w:cs="Times New Roman"/>
-          <w:color w:val="000000"/>
-        </w:rPr>
-      </w:pPr>
-      <w:r>
-        <w:rPr>
-          <w:rFonts w:ascii="Helvetica" w:eastAsia="Times New Roman" w:hAnsi="Helvetica" w:cs="Times New Roman"/>
-          <w:color w:val="000000"/>
-        </w:rPr>
-        <w:t>Post:</w:t>
-      </w:r>
-    </w:p>
-    <w:p>
-      <w:pPr>
-        <w:numPr>
-          <w:ilvl w:val="1"/>
-          <w:numId w:val="3"/>
-        </w:numPr>
-        <w:shd w:val="clear" w:color="auto" w:fill="EBEBEB"/>
-        <w:spacing w:before="100" w:beforeAutospacing="1" w:line="216" w:lineRule="atLeast"/>
-        <w:rPr>
-          <w:rFonts w:ascii="Helvetica" w:eastAsia="Times New Roman" w:hAnsi="Helvetica" w:cs="Times New Roman"/>
-          <w:color w:val="000000"/>
-        </w:rPr>
-      </w:pPr>
-      <w:r>
-        <w:rPr>
-          <w:rFonts w:ascii="Helvetica" w:eastAsia="Times New Roman" w:hAnsi="Helvetica" w:cs="Times New Roman"/>
-          <w:color w:val="000000"/>
-        </w:rPr>
-        <w:t>An association was formed between</w:t>
-      </w:r>
-      <w:r>
-        <w:rPr>
-          <w:rFonts w:ascii="Helvetica" w:eastAsia="Times New Roman" w:hAnsi="Helvetica" w:cs="Times New Roman"/>
-          <w:color w:val="000000"/>
-        </w:rPr>
-        <w:t xml:space="preserve"> an</w:t>
-      </w:r>
-      <w:r>
-        <w:rPr>
-          <w:rFonts w:ascii="Helvetica" w:eastAsia="Times New Roman" w:hAnsi="Helvetica" w:cs="Times New Roman"/>
-          <w:color w:val="000000"/>
-        </w:rPr>
-        <w:t xml:space="preserve"> Elevator </w:t>
-      </w:r>
-      <w:r>
-        <w:rPr>
-          <w:rFonts w:ascii="Helvetica" w:eastAsia="Times New Roman" w:hAnsi="Helvetica" w:cs="Times New Roman"/>
-          <w:i/>
-          <w:iCs/>
-          <w:color w:val="000000"/>
-        </w:rPr>
-        <w:t xml:space="preserve">e </w:t>
-      </w:r>
-      <w:r>
-        <w:rPr>
-          <w:rFonts w:ascii="Helvetica" w:eastAsia="Times New Roman" w:hAnsi="Helvetica" w:cs="Times New Roman"/>
-          <w:color w:val="000000"/>
-        </w:rPr>
-        <w:t>and Destination List</w:t>
-      </w:r>
-      <w:r>
-        <w:rPr>
-          <w:rFonts w:ascii="Helvetica" w:eastAsia="Times New Roman" w:hAnsi="Helvetica" w:cs="Times New Roman"/>
-          <w:color w:val="000000"/>
-        </w:rPr>
-        <w:t xml:space="preserve"> </w:t>
-      </w:r>
-      <w:r>
-        <w:rPr>
-          <w:rFonts w:ascii="Helvetica" w:eastAsia="Times New Roman" w:hAnsi="Helvetica" w:cs="Times New Roman"/>
-          <w:i/>
-          <w:iCs/>
-          <w:color w:val="000000"/>
-        </w:rPr>
-        <w:t>dl</w:t>
-      </w:r>
-    </w:p>
-    <w:p>
-      <w:pPr>
-        <w:numPr>
-          <w:ilvl w:val="1"/>
-          <w:numId w:val="3"/>
-        </w:numPr>
-        <w:shd w:val="clear" w:color="auto" w:fill="EBEBEB"/>
-        <w:spacing w:before="100" w:beforeAutospacing="1" w:line="216" w:lineRule="atLeast"/>
-        <w:rPr>
-          <w:rFonts w:ascii="Helvetica" w:eastAsia="Times New Roman" w:hAnsi="Helvetica" w:cs="Times New Roman"/>
-          <w:color w:val="000000"/>
-        </w:rPr>
-      </w:pPr>
-      <w:r>
-        <w:rPr>
-          <w:rFonts w:ascii="Helvetica" w:eastAsia="Times New Roman" w:hAnsi="Helvetica" w:cs="Times New Roman"/>
-          <w:color w:val="000000"/>
-        </w:rPr>
-        <w:t xml:space="preserve">An association was destroyed between a Floor </w:t>
-      </w:r>
-      <w:r>
-        <w:rPr>
-          <w:rFonts w:ascii="Helvetica" w:eastAsia="Times New Roman" w:hAnsi="Helvetica" w:cs="Times New Roman"/>
-          <w:i/>
-          <w:color w:val="000000"/>
-        </w:rPr>
-        <w:t>f</w:t>
-      </w:r>
-      <w:r>
-        <w:rPr>
-          <w:rFonts w:ascii="Helvetica" w:eastAsia="Times New Roman" w:hAnsi="Helvetica" w:cs="Times New Roman"/>
-          <w:color w:val="000000"/>
-        </w:rPr>
-        <w:t xml:space="preserve"> and the Up Request List </w:t>
-      </w:r>
-      <w:proofErr w:type="spellStart"/>
-      <w:r>
-        <w:rPr>
-          <w:rFonts w:ascii="Helvetica" w:eastAsia="Times New Roman" w:hAnsi="Helvetica" w:cs="Times New Roman"/>
-          <w:i/>
-          <w:color w:val="000000"/>
-        </w:rPr>
-        <w:t>ul</w:t>
-      </w:r>
-      <w:proofErr w:type="spellEnd"/>
-      <w:r>
-        <w:rPr>
-          <w:rFonts w:ascii="Helvetica" w:eastAsia="Times New Roman" w:hAnsi="Helvetica" w:cs="Times New Roman"/>
-          <w:color w:val="000000"/>
-        </w:rPr>
-        <w:t xml:space="preserve"> or the Down Request List </w:t>
-      </w:r>
-      <w:r>
-        <w:rPr>
-          <w:rFonts w:ascii="Helvetica" w:eastAsia="Times New Roman" w:hAnsi="Helvetica" w:cs="Times New Roman"/>
-          <w:i/>
-          <w:color w:val="000000"/>
-        </w:rPr>
-        <w:t>dl</w:t>
-      </w:r>
-      <w:r>
-        <w:rPr>
-          <w:rFonts w:ascii="Helvetica" w:eastAsia="Times New Roman" w:hAnsi="Helvetica" w:cs="Times New Roman"/>
-          <w:color w:val="000000"/>
-        </w:rPr>
-        <w:t>.</w:t>
-      </w:r>
-    </w:p>
-    <w:p>
-      <w:pPr>
-        <w:shd w:val="clear" w:color="auto" w:fill="EBEBEB"/>
-        <w:spacing w:before="360" w:line="216" w:lineRule="atLeast"/>
-        <w:rPr>
-          <w:rFonts w:ascii="Helvetica" w:eastAsia="Times New Roman" w:hAnsi="Helvetica" w:cs="Times New Roman"/>
-          <w:color w:val="000000"/>
-        </w:rPr>
-      </w:pPr>
-      <w:r>
-        <w:rPr>
-          <w:rFonts w:ascii="Helvetica" w:eastAsia="Times New Roman" w:hAnsi="Helvetica" w:cs="Times New Roman"/>
-          <w:b/>
-          <w:bCs/>
-          <w:color w:val="000000"/>
-        </w:rPr>
-        <w:t xml:space="preserve">Operation: </w:t>
-      </w:r>
-      <w:proofErr w:type="spellStart"/>
-      <w:proofErr w:type="gramStart"/>
-      <w:r>
-        <w:rPr>
-          <w:rFonts w:ascii="Helvetica" w:eastAsia="Times New Roman" w:hAnsi="Helvetica" w:cs="Times New Roman"/>
-          <w:b/>
-          <w:bCs/>
-          <w:color w:val="000000"/>
-        </w:rPr>
-        <w:t>arrivedAtFloor</w:t>
-      </w:r>
-      <w:proofErr w:type="spellEnd"/>
-      <w:r>
-        <w:rPr>
-          <w:rFonts w:ascii="Helvetica" w:eastAsia="Times New Roman" w:hAnsi="Helvetica" w:cs="Times New Roman"/>
-          <w:b/>
-          <w:bCs/>
-          <w:color w:val="000000"/>
-        </w:rPr>
-        <w:t>(</w:t>
-      </w:r>
-      <w:proofErr w:type="gramEnd"/>
-      <w:r>
-        <w:rPr>
-          <w:rFonts w:ascii="Helvetica" w:eastAsia="Times New Roman" w:hAnsi="Helvetica" w:cs="Times New Roman"/>
-          <w:b/>
-          <w:bCs/>
-          <w:color w:val="000000"/>
-        </w:rPr>
-        <w:t>)</w:t>
-      </w:r>
-    </w:p>
-    <w:p>
-      <w:pPr>
-        <w:numPr>
-          <w:ilvl w:val="0"/>
-          <w:numId w:val="3"/>
-        </w:numPr>
-        <w:shd w:val="clear" w:color="auto" w:fill="EBEBEB"/>
-        <w:spacing w:line="216" w:lineRule="atLeast"/>
-        <w:rPr>
-          <w:rFonts w:ascii="Helvetica" w:eastAsia="Helvetica,Times New Roman" w:hAnsi="Helvetica" w:cs="Helvetica,Times New Roman"/>
-          <w:color w:val="000000" w:themeColor="text1"/>
-        </w:rPr>
-      </w:pPr>
-      <w:r>
-        <w:rPr>
-          <w:rFonts w:ascii="Helvetica" w:eastAsia="Helvetica,Times New Roman" w:hAnsi="Helvetica" w:cs="Helvetica,Times New Roman"/>
-          <w:color w:val="000000" w:themeColor="text1"/>
-        </w:rPr>
-        <w:t>Pre: An association exists between Elevator and Destination List</w:t>
-      </w:r>
-    </w:p>
-    <w:p>
-      <w:pPr>
-        <w:numPr>
-          <w:ilvl w:val="0"/>
-          <w:numId w:val="3"/>
-        </w:numPr>
-        <w:shd w:val="clear" w:color="auto" w:fill="EBEBEB"/>
-        <w:spacing w:before="100" w:beforeAutospacing="1" w:line="216" w:lineRule="atLeast"/>
-        <w:rPr>
-          <w:rFonts w:ascii="Helvetica" w:eastAsia="Helvetica,Times New Roman" w:hAnsi="Helvetica" w:cs="Helvetica,Times New Roman"/>
-          <w:color w:val="000000" w:themeColor="text1"/>
-        </w:rPr>
-      </w:pPr>
-      <w:r>
-        <w:rPr>
-          <w:rFonts w:ascii="Helvetica" w:eastAsia="Helvetica,Times New Roman" w:hAnsi="Helvetica" w:cs="Helvetica,Times New Roman"/>
-          <w:color w:val="000000" w:themeColor="text1"/>
-        </w:rPr>
-        <w:t>Post:</w:t>
-      </w:r>
-    </w:p>
-    <w:p>
-      <w:pPr>
-        <w:numPr>
-          <w:ilvl w:val="1"/>
-          <w:numId w:val="3"/>
-        </w:numPr>
-        <w:shd w:val="clear" w:color="auto" w:fill="EBEBEB"/>
-        <w:spacing w:before="100" w:beforeAutospacing="1" w:line="216" w:lineRule="atLeast"/>
-        <w:rPr>
-          <w:rFonts w:ascii="Helvetica" w:eastAsia="Times New Roman" w:hAnsi="Helvetica" w:cs="Times New Roman"/>
-          <w:color w:val="000000"/>
-        </w:rPr>
-      </w:pPr>
-      <w:r>
-        <w:rPr>
-          <w:rFonts w:ascii="Helvetica" w:eastAsia="Times New Roman" w:hAnsi="Helvetica" w:cs="Times New Roman"/>
-          <w:color w:val="000000"/>
-        </w:rPr>
-        <w:t>An association was destroyed between Elevator and Destination List</w:t>
-      </w:r>
-    </w:p>
-    <w:p>
-      <w:pPr>
-        <w:numPr>
-          <w:ilvl w:val="1"/>
-          <w:numId w:val="3"/>
-        </w:numPr>
-        <w:shd w:val="clear" w:color="auto" w:fill="EBEBEB"/>
-        <w:spacing w:before="100" w:beforeAutospacing="1" w:line="216" w:lineRule="atLeast"/>
-        <w:rPr>
-          <w:rFonts w:ascii="Helvetica" w:eastAsia="Times New Roman" w:hAnsi="Helvetica" w:cs="Times New Roman"/>
-          <w:color w:val="000000"/>
-        </w:rPr>
-      </w:pPr>
-      <w:r>
-        <w:rPr>
-          <w:rFonts w:ascii="Helvetica" w:eastAsia="Times New Roman" w:hAnsi="Helvetica" w:cs="Times New Roman"/>
-          <w:color w:val="000000"/>
-        </w:rPr>
-        <w:t>A Call Button </w:t>
-      </w:r>
-      <w:proofErr w:type="spellStart"/>
-      <w:r>
-        <w:rPr>
-          <w:rFonts w:ascii="Helvetica" w:eastAsia="Times New Roman" w:hAnsi="Helvetica" w:cs="Times New Roman"/>
-          <w:i/>
-          <w:iCs/>
-          <w:color w:val="000000"/>
-        </w:rPr>
-        <w:t>cb's</w:t>
-      </w:r>
-      <w:proofErr w:type="spellEnd"/>
-      <w:r>
-        <w:rPr>
-          <w:rFonts w:ascii="Helvetica" w:eastAsia="Times New Roman" w:hAnsi="Helvetica" w:cs="Times New Roman"/>
-          <w:color w:val="000000"/>
-        </w:rPr>
-        <w:t> Button Light </w:t>
-      </w:r>
-      <w:proofErr w:type="spellStart"/>
-      <w:r>
-        <w:rPr>
-          <w:rFonts w:ascii="Helvetica" w:eastAsia="Times New Roman" w:hAnsi="Helvetica" w:cs="Times New Roman"/>
-          <w:i/>
-          <w:iCs/>
-          <w:color w:val="000000"/>
-        </w:rPr>
-        <w:t>bl's</w:t>
-      </w:r>
-      <w:proofErr w:type="spellEnd"/>
-      <w:r>
-        <w:rPr>
-          <w:rFonts w:ascii="Helvetica" w:eastAsia="Times New Roman" w:hAnsi="Helvetica" w:cs="Times New Roman"/>
-          <w:b/>
-          <w:bCs/>
-          <w:i/>
-          <w:iCs/>
-          <w:color w:val="000000"/>
-        </w:rPr>
-        <w:t> </w:t>
-      </w:r>
-      <w:proofErr w:type="spellStart"/>
-      <w:r>
-        <w:rPr>
-          <w:rFonts w:ascii="Helvetica" w:eastAsia="Times New Roman" w:hAnsi="Helvetica" w:cs="Times New Roman"/>
-          <w:i/>
-          <w:iCs/>
-          <w:color w:val="000000"/>
-        </w:rPr>
-        <w:t>isLit</w:t>
-      </w:r>
-      <w:proofErr w:type="spellEnd"/>
-      <w:r>
-        <w:rPr>
-          <w:rFonts w:ascii="Helvetica" w:eastAsia="Times New Roman" w:hAnsi="Helvetica" w:cs="Times New Roman"/>
-          <w:color w:val="000000"/>
-        </w:rPr>
-        <w:t> attribute was set to False</w:t>
-      </w:r>
-    </w:p>
-    <w:p>
-      <w:pPr>
-        <w:numPr>
-          <w:ilvl w:val="1"/>
-          <w:numId w:val="3"/>
-        </w:numPr>
-        <w:shd w:val="clear" w:color="auto" w:fill="EBEBEB"/>
-        <w:spacing w:before="100" w:beforeAutospacing="1" w:line="216" w:lineRule="atLeast"/>
-        <w:rPr>
-          <w:rFonts w:ascii="Helvetica" w:eastAsia="Times New Roman" w:hAnsi="Helvetica" w:cs="Times New Roman"/>
-          <w:color w:val="000000"/>
-        </w:rPr>
-      </w:pPr>
-      <w:r>
-        <w:rPr>
-          <w:rFonts w:ascii="Helvetica" w:eastAsia="Times New Roman" w:hAnsi="Helvetica" w:cs="Times New Roman"/>
-          <w:color w:val="000000"/>
-        </w:rPr>
-        <w:t>A Floor Button </w:t>
-      </w:r>
-      <w:proofErr w:type="gramStart"/>
-      <w:r>
-        <w:rPr>
-          <w:rFonts w:ascii="Helvetica" w:eastAsia="Times New Roman" w:hAnsi="Helvetica" w:cs="Times New Roman"/>
-          <w:i/>
-          <w:iCs/>
-          <w:color w:val="000000"/>
-        </w:rPr>
-        <w:t>fb's</w:t>
-      </w:r>
-      <w:proofErr w:type="gramEnd"/>
-      <w:r>
-        <w:rPr>
-          <w:rFonts w:ascii="Helvetica" w:eastAsia="Times New Roman" w:hAnsi="Helvetica" w:cs="Times New Roman"/>
-          <w:color w:val="000000"/>
-        </w:rPr>
-        <w:t> Button Light </w:t>
-      </w:r>
-      <w:proofErr w:type="spellStart"/>
-      <w:r>
-        <w:rPr>
-          <w:rFonts w:ascii="Helvetica" w:eastAsia="Times New Roman" w:hAnsi="Helvetica" w:cs="Times New Roman"/>
-          <w:i/>
-          <w:iCs/>
-          <w:color w:val="000000"/>
-        </w:rPr>
-        <w:t>bl's</w:t>
-      </w:r>
-      <w:proofErr w:type="spellEnd"/>
-      <w:r>
-        <w:rPr>
-          <w:rFonts w:ascii="Helvetica" w:eastAsia="Times New Roman" w:hAnsi="Helvetica" w:cs="Times New Roman"/>
-          <w:color w:val="000000"/>
-        </w:rPr>
-        <w:t> </w:t>
-      </w:r>
-      <w:proofErr w:type="spellStart"/>
-      <w:r>
-        <w:rPr>
-          <w:rFonts w:ascii="Helvetica" w:eastAsia="Times New Roman" w:hAnsi="Helvetica" w:cs="Times New Roman"/>
-          <w:i/>
-          <w:iCs/>
-          <w:color w:val="000000"/>
-        </w:rPr>
-        <w:t>isLit</w:t>
-      </w:r>
-      <w:proofErr w:type="spellEnd"/>
-      <w:r>
-        <w:rPr>
-          <w:rFonts w:ascii="Helvetica" w:eastAsia="Times New Roman" w:hAnsi="Helvetica" w:cs="Times New Roman"/>
-          <w:color w:val="000000"/>
-        </w:rPr>
-        <w:t> attribute was set to False</w:t>
-      </w:r>
-    </w:p>
-    <w:p>
-      <w:pPr>
-        <w:numPr>
-          <w:ilvl w:val="1"/>
-          <w:numId w:val="3"/>
-        </w:numPr>
-        <w:shd w:val="clear" w:color="auto" w:fill="EBEBEB"/>
-        <w:spacing w:before="100" w:beforeAutospacing="1" w:line="216" w:lineRule="atLeast"/>
-        <w:rPr>
-          <w:rFonts w:ascii="Helvetica" w:eastAsia="Times New Roman" w:hAnsi="Helvetica" w:cs="Times New Roman"/>
-          <w:color w:val="000000"/>
-        </w:rPr>
-      </w:pPr>
-      <w:r>
-        <w:rPr>
-          <w:rFonts w:ascii="Helvetica" w:eastAsia="Times New Roman" w:hAnsi="Helvetica" w:cs="Times New Roman"/>
-          <w:color w:val="000000"/>
-        </w:rPr>
-        <w:t>The Elevator System set the Outer Door </w:t>
-      </w:r>
-      <w:r>
-        <w:rPr>
-          <w:rFonts w:ascii="Helvetica" w:eastAsia="Times New Roman" w:hAnsi="Helvetica" w:cs="Times New Roman"/>
-          <w:i/>
-          <w:iCs/>
-          <w:color w:val="000000"/>
-        </w:rPr>
-        <w:t xml:space="preserve">od[j][k]'s </w:t>
-      </w:r>
-      <w:proofErr w:type="spellStart"/>
-      <w:r>
-        <w:rPr>
-          <w:rFonts w:ascii="Helvetica" w:eastAsia="Times New Roman" w:hAnsi="Helvetica" w:cs="Times New Roman"/>
-          <w:i/>
-          <w:iCs/>
-          <w:color w:val="000000"/>
-        </w:rPr>
-        <w:t>isOpen</w:t>
-      </w:r>
-      <w:proofErr w:type="spellEnd"/>
-      <w:r>
-        <w:rPr>
-          <w:rFonts w:ascii="Helvetica" w:eastAsia="Times New Roman" w:hAnsi="Helvetica" w:cs="Times New Roman"/>
-          <w:color w:val="000000"/>
-        </w:rPr>
-        <w:t> attribute to True</w:t>
-      </w:r>
-    </w:p>
-    <w:p>
-      <w:pPr>
-        <w:numPr>
-          <w:ilvl w:val="1"/>
-          <w:numId w:val="3"/>
-        </w:numPr>
-        <w:shd w:val="clear" w:color="auto" w:fill="EBEBEB"/>
-        <w:spacing w:before="100" w:beforeAutospacing="1" w:line="216" w:lineRule="atLeast"/>
-        <w:rPr>
-          <w:rFonts w:ascii="Helvetica" w:eastAsia="Times New Roman" w:hAnsi="Helvetica" w:cs="Times New Roman"/>
-          <w:color w:val="000000"/>
-        </w:rPr>
-      </w:pPr>
-      <w:r>
-        <w:rPr>
-          <w:rFonts w:ascii="Helvetica" w:eastAsia="Times New Roman" w:hAnsi="Helvetica" w:cs="Times New Roman"/>
-          <w:color w:val="000000"/>
-        </w:rPr>
-        <w:t>An Elevator </w:t>
-      </w:r>
-      <w:r>
-        <w:rPr>
-          <w:rFonts w:ascii="Helvetica" w:eastAsia="Times New Roman" w:hAnsi="Helvetica" w:cs="Times New Roman"/>
-          <w:i/>
-          <w:iCs/>
-          <w:color w:val="000000"/>
-        </w:rPr>
-        <w:t>e[</w:t>
-      </w:r>
-      <w:proofErr w:type="spellStart"/>
-      <w:r>
-        <w:rPr>
-          <w:rFonts w:ascii="Helvetica" w:eastAsia="Times New Roman" w:hAnsi="Helvetica" w:cs="Times New Roman"/>
-          <w:i/>
-          <w:iCs/>
-          <w:color w:val="000000"/>
-        </w:rPr>
-        <w:t>i</w:t>
-      </w:r>
-      <w:proofErr w:type="spellEnd"/>
-      <w:r>
-        <w:rPr>
-          <w:rFonts w:ascii="Helvetica" w:eastAsia="Times New Roman" w:hAnsi="Helvetica" w:cs="Times New Roman"/>
-          <w:i/>
-          <w:iCs/>
-          <w:color w:val="000000"/>
-        </w:rPr>
-        <w:t>]</w:t>
-      </w:r>
-      <w:r>
-        <w:rPr>
-          <w:rFonts w:ascii="Helvetica" w:eastAsia="Times New Roman" w:hAnsi="Helvetica" w:cs="Times New Roman"/>
-          <w:color w:val="000000"/>
-        </w:rPr>
-        <w:t> set the Inner Door </w:t>
-      </w:r>
-      <w:r>
-        <w:rPr>
-          <w:rFonts w:ascii="Helvetica" w:eastAsia="Times New Roman" w:hAnsi="Helvetica" w:cs="Times New Roman"/>
-          <w:i/>
-          <w:iCs/>
-          <w:color w:val="000000"/>
-        </w:rPr>
-        <w:t>id's</w:t>
-      </w:r>
-      <w:r>
-        <w:rPr>
-          <w:rFonts w:ascii="Helvetica" w:eastAsia="Times New Roman" w:hAnsi="Helvetica" w:cs="Times New Roman"/>
-          <w:color w:val="000000"/>
-        </w:rPr>
-        <w:t> </w:t>
-      </w:r>
-      <w:proofErr w:type="spellStart"/>
-      <w:r>
-        <w:rPr>
-          <w:rFonts w:ascii="Helvetica" w:eastAsia="Times New Roman" w:hAnsi="Helvetica" w:cs="Times New Roman"/>
-          <w:i/>
-          <w:iCs/>
-          <w:color w:val="000000"/>
-        </w:rPr>
-        <w:t>isOpen</w:t>
-      </w:r>
-      <w:proofErr w:type="spellEnd"/>
-      <w:r>
-        <w:rPr>
-          <w:rFonts w:ascii="Helvetica" w:eastAsia="Times New Roman" w:hAnsi="Helvetica" w:cs="Times New Roman"/>
-          <w:color w:val="000000"/>
-        </w:rPr>
-        <w:t> attribute to True</w:t>
-      </w:r>
-    </w:p>
-    <w:p>
-      <w:pPr>
-        <w:shd w:val="clear" w:color="auto" w:fill="EBEBEB"/>
-        <w:spacing w:before="360" w:line="216" w:lineRule="atLeast"/>
-        <w:rPr>
-          <w:rFonts w:ascii="Helvetica" w:eastAsia="Times New Roman" w:hAnsi="Helvetica" w:cs="Times New Roman"/>
-          <w:color w:val="000000"/>
-        </w:rPr>
-      </w:pPr>
-      <w:r>
-        <w:rPr>
-          <w:rFonts w:ascii="Helvetica" w:eastAsia="Times New Roman" w:hAnsi="Helvetica" w:cs="Times New Roman"/>
-          <w:b/>
-          <w:bCs/>
-          <w:color w:val="000000"/>
-        </w:rPr>
-        <w:t xml:space="preserve">Operation: </w:t>
-      </w:r>
-      <w:proofErr w:type="spellStart"/>
-      <w:proofErr w:type="gramStart"/>
-      <w:r>
-        <w:rPr>
-          <w:rFonts w:ascii="Helvetica" w:eastAsia="Times New Roman" w:hAnsi="Helvetica" w:cs="Times New Roman"/>
-          <w:b/>
-          <w:bCs/>
-          <w:color w:val="000000"/>
-        </w:rPr>
-        <w:t>selectFloor</w:t>
-      </w:r>
-      <w:proofErr w:type="spellEnd"/>
-      <w:r>
-        <w:rPr>
-          <w:rFonts w:ascii="Helvetica" w:eastAsia="Times New Roman" w:hAnsi="Helvetica" w:cs="Times New Roman"/>
-          <w:b/>
-          <w:bCs/>
-          <w:color w:val="000000"/>
-        </w:rPr>
-        <w:t>(</w:t>
-      </w:r>
-      <w:proofErr w:type="gramEnd"/>
-      <w:r>
-        <w:rPr>
-          <w:rFonts w:ascii="Helvetica" w:eastAsia="Times New Roman" w:hAnsi="Helvetica" w:cs="Times New Roman"/>
-          <w:b/>
-          <w:bCs/>
-          <w:color w:val="000000"/>
-        </w:rPr>
-        <w:t>)</w:t>
-      </w:r>
-    </w:p>
-    <w:p>
-      <w:pPr>
-        <w:numPr>
-          <w:ilvl w:val="0"/>
-          <w:numId w:val="4"/>
-        </w:numPr>
-        <w:shd w:val="clear" w:color="auto" w:fill="EBEBEB"/>
-        <w:spacing w:line="216" w:lineRule="atLeast"/>
-        <w:rPr>
-          <w:rFonts w:ascii="Helvetica" w:eastAsia="Times New Roman" w:hAnsi="Helvetica" w:cs="Times New Roman"/>
-          <w:color w:val="000000"/>
-        </w:rPr>
-      </w:pPr>
-      <w:r>
-        <w:rPr>
-          <w:rFonts w:ascii="Helvetica" w:eastAsia="Times New Roman" w:hAnsi="Helvetica" w:cs="Times New Roman"/>
-          <w:color w:val="000000"/>
-        </w:rPr>
-        <w:t>Pre: A person has entered an elevator</w:t>
-      </w:r>
-    </w:p>
-    <w:p>
-      <w:pPr>
-        <w:numPr>
-          <w:ilvl w:val="0"/>
-          <w:numId w:val="4"/>
-        </w:numPr>
-        <w:shd w:val="clear" w:color="auto" w:fill="EBEBEB"/>
-        <w:spacing w:before="100" w:beforeAutospacing="1" w:line="216" w:lineRule="atLeast"/>
-        <w:rPr>
-          <w:rFonts w:ascii="Helvetica" w:eastAsia="Times New Roman" w:hAnsi="Helvetica" w:cs="Times New Roman"/>
-          <w:color w:val="000000"/>
-        </w:rPr>
-      </w:pPr>
-      <w:r>
-        <w:rPr>
-          <w:rFonts w:ascii="Helvetica" w:eastAsia="Times New Roman" w:hAnsi="Helvetica" w:cs="Times New Roman"/>
-          <w:color w:val="000000"/>
-        </w:rPr>
-        <w:t>Post: </w:t>
-      </w:r>
-    </w:p>
-    <w:p>
-      <w:pPr>
-        <w:numPr>
-          <w:ilvl w:val="1"/>
-          <w:numId w:val="3"/>
-        </w:numPr>
-        <w:shd w:val="clear" w:color="auto" w:fill="EBEBEB"/>
-        <w:spacing w:line="216" w:lineRule="atLeast"/>
-        <w:rPr>
-          <w:rFonts w:ascii="Helvetica" w:eastAsia="Times New Roman" w:hAnsi="Helvetica" w:cs="Times New Roman"/>
-          <w:color w:val="000000"/>
-        </w:rPr>
-      </w:pPr>
-      <w:r>
-        <w:rPr>
-          <w:rFonts w:ascii="Helvetica" w:eastAsia="Times New Roman" w:hAnsi="Helvetica" w:cs="Times New Roman"/>
-          <w:color w:val="000000"/>
-        </w:rPr>
-        <w:t>A Floor Button </w:t>
-      </w:r>
-      <w:proofErr w:type="gramStart"/>
-      <w:r>
-        <w:rPr>
-          <w:rFonts w:ascii="Helvetica" w:eastAsia="Times New Roman" w:hAnsi="Helvetica" w:cs="Times New Roman"/>
-          <w:i/>
-          <w:iCs/>
-          <w:color w:val="000000"/>
-        </w:rPr>
-        <w:t>fb's</w:t>
-      </w:r>
-      <w:proofErr w:type="gramEnd"/>
-      <w:r>
-        <w:rPr>
-          <w:rFonts w:ascii="Helvetica" w:eastAsia="Times New Roman" w:hAnsi="Helvetica" w:cs="Times New Roman"/>
-          <w:color w:val="000000"/>
-        </w:rPr>
-        <w:t> Button Light </w:t>
-      </w:r>
-      <w:proofErr w:type="spellStart"/>
-      <w:r>
-        <w:rPr>
-          <w:rFonts w:ascii="Helvetica" w:eastAsia="Times New Roman" w:hAnsi="Helvetica" w:cs="Times New Roman"/>
-          <w:i/>
-          <w:iCs/>
-          <w:color w:val="000000"/>
-        </w:rPr>
-        <w:t>bl's</w:t>
-      </w:r>
-      <w:proofErr w:type="spellEnd"/>
-      <w:r>
-        <w:rPr>
-          <w:rFonts w:ascii="Helvetica" w:eastAsia="Times New Roman" w:hAnsi="Helvetica" w:cs="Times New Roman"/>
-          <w:color w:val="000000"/>
-        </w:rPr>
-        <w:t> </w:t>
-      </w:r>
-      <w:proofErr w:type="spellStart"/>
-      <w:r>
-        <w:rPr>
-          <w:rFonts w:ascii="Helvetica" w:eastAsia="Times New Roman" w:hAnsi="Helvetica" w:cs="Times New Roman"/>
-          <w:color w:val="000000"/>
-        </w:rPr>
-        <w:t>isLit</w:t>
-      </w:r>
-      <w:proofErr w:type="spellEnd"/>
-      <w:r>
-        <w:rPr>
-          <w:rFonts w:ascii="Helvetica" w:eastAsia="Times New Roman" w:hAnsi="Helvetica" w:cs="Times New Roman"/>
-          <w:color w:val="000000"/>
-        </w:rPr>
-        <w:t> attribute was set to True</w:t>
-      </w:r>
-    </w:p>
-    <w:p>
-      <w:pPr>
-        <w:numPr>
-          <w:ilvl w:val="1"/>
-          <w:numId w:val="3"/>
-        </w:numPr>
-        <w:shd w:val="clear" w:color="auto" w:fill="EBEBEB"/>
-        <w:spacing w:before="100" w:beforeAutospacing="1" w:line="216" w:lineRule="atLeast"/>
-        <w:rPr>
-          <w:rFonts w:ascii="Helvetica" w:eastAsia="Times New Roman" w:hAnsi="Helvetica" w:cs="Times New Roman"/>
-          <w:color w:val="000000"/>
-        </w:rPr>
-      </w:pPr>
-      <w:r>
-        <w:rPr>
-          <w:rFonts w:ascii="Helvetica" w:eastAsia="Times New Roman" w:hAnsi="Helvetica" w:cs="Times New Roman"/>
-          <w:color w:val="000000"/>
-        </w:rPr>
-        <w:t>An association was formed between Elevator and Destination List</w:t>
-      </w:r>
-    </w:p>
-    <w:p>
-      <w:pPr>
-        <w:shd w:val="clear" w:color="auto" w:fill="EBEBEB"/>
-        <w:spacing w:before="360" w:line="216" w:lineRule="atLeast"/>
-        <w:rPr>
-          <w:rFonts w:ascii="Helvetica" w:eastAsia="Times New Roman" w:hAnsi="Helvetica" w:cs="Times New Roman"/>
-          <w:color w:val="000000"/>
-        </w:rPr>
-      </w:pPr>
-      <w:r>
-        <w:rPr>
-          <w:rFonts w:ascii="Helvetica" w:eastAsia="Times New Roman" w:hAnsi="Helvetica" w:cs="Times New Roman"/>
-          <w:b/>
-          <w:bCs/>
-          <w:color w:val="000000"/>
-        </w:rPr>
-        <w:t xml:space="preserve">Operation: </w:t>
-      </w:r>
-      <w:proofErr w:type="spellStart"/>
-      <w:proofErr w:type="gramStart"/>
-      <w:r>
-        <w:rPr>
-          <w:rFonts w:ascii="Helvetica" w:eastAsia="Times New Roman" w:hAnsi="Helvetica" w:cs="Times New Roman"/>
-          <w:b/>
-          <w:bCs/>
-          <w:color w:val="000000"/>
-        </w:rPr>
-        <w:t>addFloor</w:t>
-      </w:r>
-      <w:proofErr w:type="spellEnd"/>
-      <w:r>
-        <w:rPr>
-          <w:rFonts w:ascii="Helvetica" w:eastAsia="Times New Roman" w:hAnsi="Helvetica" w:cs="Times New Roman"/>
-          <w:b/>
-          <w:bCs/>
-          <w:color w:val="000000"/>
-        </w:rPr>
-        <w:t>(</w:t>
-      </w:r>
-      <w:proofErr w:type="gramEnd"/>
-      <w:r>
-        <w:rPr>
-          <w:rFonts w:ascii="Helvetica" w:eastAsia="Times New Roman" w:hAnsi="Helvetica" w:cs="Times New Roman"/>
-          <w:b/>
-          <w:bCs/>
-          <w:color w:val="000000"/>
-        </w:rPr>
-        <w:t>)</w:t>
-      </w:r>
-    </w:p>
-    <w:p>
-      <w:pPr>
-        <w:numPr>
-          <w:ilvl w:val="0"/>
-          <w:numId w:val="5"/>
-        </w:numPr>
-        <w:shd w:val="clear" w:color="auto" w:fill="EBEBEB"/>
-        <w:spacing w:line="216" w:lineRule="atLeast"/>
-        <w:rPr>
-          <w:rFonts w:ascii="Helvetica" w:eastAsia="Times New Roman" w:hAnsi="Helvetica" w:cs="Times New Roman"/>
-          <w:color w:val="000000"/>
-        </w:rPr>
-      </w:pPr>
-      <w:r>
-        <w:rPr>
-          <w:rFonts w:ascii="Helvetica" w:eastAsia="Times New Roman" w:hAnsi="Helvetica" w:cs="Times New Roman"/>
-          <w:color w:val="000000"/>
-        </w:rPr>
-        <w:t>Pre: N/A</w:t>
-      </w:r>
-    </w:p>
-    <w:p>
-      <w:pPr>
-        <w:numPr>
-          <w:ilvl w:val="0"/>
-          <w:numId w:val="5"/>
-        </w:numPr>
-        <w:shd w:val="clear" w:color="auto" w:fill="EBEBEB"/>
-        <w:spacing w:before="100" w:beforeAutospacing="1" w:line="216" w:lineRule="atLeast"/>
-        <w:rPr>
-          <w:rFonts w:ascii="Helvetica" w:eastAsia="Helvetica,Times New Roman" w:hAnsi="Helvetica" w:cs="Helvetica,Times New Roman"/>
-          <w:color w:val="000000" w:themeColor="text1"/>
-        </w:rPr>
-      </w:pPr>
-      <w:r>
-        <w:rPr>
-          <w:rFonts w:ascii="Helvetica" w:eastAsia="Helvetica,Times New Roman" w:hAnsi="Helvetica" w:cs="Helvetica,Times New Roman"/>
-          <w:color w:val="000000" w:themeColor="text1"/>
-        </w:rPr>
-        <w:t>Post:</w:t>
-      </w:r>
-    </w:p>
-    <w:p>
-      <w:pPr>
-        <w:numPr>
-          <w:ilvl w:val="1"/>
-          <w:numId w:val="3"/>
-        </w:numPr>
-        <w:shd w:val="clear" w:color="auto" w:fill="EBEBEB"/>
-        <w:spacing w:line="216" w:lineRule="atLeast"/>
-        <w:rPr>
-          <w:rFonts w:ascii="Helvetica" w:eastAsia="Times New Roman" w:hAnsi="Helvetica" w:cs="Times New Roman"/>
-          <w:color w:val="000000"/>
-        </w:rPr>
-      </w:pPr>
-      <w:r>
-        <w:rPr>
-          <w:rFonts w:ascii="Helvetica" w:eastAsia="Times New Roman" w:hAnsi="Helvetica" w:cs="Times New Roman"/>
-          <w:color w:val="000000"/>
-        </w:rPr>
-        <w:t>An association was formed between Elevator </w:t>
-      </w:r>
-      <w:r>
-        <w:rPr>
-          <w:rFonts w:ascii="Helvetica" w:eastAsia="Times New Roman" w:hAnsi="Helvetica" w:cs="Times New Roman"/>
-          <w:i/>
-          <w:iCs/>
-          <w:color w:val="000000"/>
-        </w:rPr>
-        <w:t xml:space="preserve">e </w:t>
-      </w:r>
-      <w:r>
-        <w:rPr>
-          <w:rFonts w:ascii="Helvetica" w:eastAsia="Times New Roman" w:hAnsi="Helvetica" w:cs="Times New Roman"/>
-          <w:color w:val="000000"/>
-        </w:rPr>
-        <w:t>and Destination List</w:t>
-      </w:r>
-      <w:r>
-        <w:rPr>
-          <w:rFonts w:ascii="Helvetica" w:eastAsia="Times New Roman" w:hAnsi="Helvetica" w:cs="Times New Roman"/>
-          <w:color w:val="000000"/>
-        </w:rPr>
-        <w:t xml:space="preserve"> </w:t>
-      </w:r>
-      <w:r>
-        <w:rPr>
-          <w:rFonts w:ascii="Helvetica" w:eastAsia="Times New Roman" w:hAnsi="Helvetica" w:cs="Times New Roman"/>
-          <w:i/>
-          <w:iCs/>
-          <w:color w:val="000000"/>
-        </w:rPr>
-        <w:t>dl</w:t>
-      </w:r>
-    </w:p>
-    <w:p>
-      <w:pPr>
-        <w:rPr>
-          <w:rFonts w:ascii="Helvetica" w:hAnsi="Helvetica"/>
-        </w:rPr>
-      </w:pPr>
-      <w:r>
-        <w:rPr>
-          <w:rFonts w:ascii="Helvetica" w:hAnsi="Helvetica"/>
-        </w:rPr>
-        <w:br w:type="page"/>
-      </w:r>
-    </w:p>
-    <w:p>
-      <w:pPr>
-        <w:shd w:val="clear" w:color="auto" w:fill="EBEBEB"/>
-        <w:spacing w:line="216" w:lineRule="atLeast"/>
-        <w:jc w:val="center"/>
-        <w:rPr>
-          <w:rFonts w:ascii="Helvetica" w:eastAsia="Times New Roman" w:hAnsi="Helvetica" w:cs="Times New Roman"/>
-          <w:b/>
-          <w:bCs/>
-          <w:color w:val="000000"/>
-          <w:sz w:val="36"/>
-          <w:szCs w:val="18"/>
-        </w:rPr>
-      </w:pPr>
-      <w:r>
-        <w:rPr>
-          <w:rFonts w:ascii="Helvetica" w:eastAsia="Times New Roman" w:hAnsi="Helvetica" w:cs="Times New Roman"/>
-          <w:b/>
-          <w:bCs/>
-          <w:color w:val="000000"/>
-          <w:sz w:val="36"/>
-          <w:szCs w:val="18"/>
-        </w:rPr>
-        <w:lastRenderedPageBreak/>
         <w:t>Interaction Diagrams</w:t>
       </w:r>
     </w:p>
@@ -1422,6 +159,7 @@
           <w:rFonts w:ascii="Helvetica" w:hAnsi="Helvetica"/>
         </w:rPr>
       </w:pPr>
+      <w:bookmarkStart w:id="0" w:name="_GoBack"/>
       <w:r>
         <w:rPr>
           <w:rFonts w:ascii="Helvetica" w:hAnsi="Helvetica"/>
@@ -1474,6 +212,7 @@
           </wp:inline>
         </w:drawing>
       </w:r>
+      <w:bookmarkEnd w:id="0"/>
     </w:p>
     <w:p>
       <w:pPr>
@@ -1764,7 +503,6 @@
           <w:rFonts w:ascii="Helvetica" w:hAnsi="Helvetica"/>
         </w:rPr>
       </w:pPr>
-      <w:bookmarkStart w:id="0" w:name="_GoBack"/>
       <w:r>
         <w:rPr>
           <w:rFonts w:ascii="Helvetica" w:hAnsi="Helvetica"/>
@@ -1817,7 +555,6 @@
           </wp:inline>
         </w:drawing>
       </w:r>
-      <w:bookmarkEnd w:id="0"/>
     </w:p>
     <w:sectPr>
       <w:headerReference w:type="default" r:id="rId14"/>
@@ -1888,14 +625,26 @@
       <w:rPr>
         <w:lang w:val="en-CA"/>
       </w:rPr>
-      <w:t>Matthew Casiro</w:t>
+      <w:t>M</w:t>
     </w:r>
     <w:r>
       <w:rPr>
         <w:lang w:val="en-CA"/>
       </w:rPr>
+      <w:t>atthew Casiro</w:t>
+    </w:r>
+    <w:r>
+      <w:rPr>
+        <w:lang w:val="en-CA"/>
+      </w:rPr>
       <w:tab/>
-      <w:t>Comp-139 Lab 01 Re-Submit</w:t>
+      <w:t>Comp-139 Lab 05 Designs</w:t>
+    </w:r>
+    <w:r>
+      <w:rPr>
+        <w:lang w:val="en-CA"/>
+      </w:rPr>
+      <w:t xml:space="preserve"> Re-Submit</w:t>
     </w:r>
     <w:r>
       <w:rPr>
@@ -3406,7 +2155,7 @@
 </file>
 
 <file path=customXml/itemProps1.xml><?xml version="1.0" encoding="utf-8"?>
-<ds:datastoreItem xmlns:ds="http://schemas.openxmlformats.org/officeDocument/2006/customXml" ds:itemID="{1840278D-1937-AF4C-8D2D-40C8D6E971A5}">
+<ds:datastoreItem xmlns:ds="http://schemas.openxmlformats.org/officeDocument/2006/customXml" ds:itemID="{FA3DEF04-1705-E041-B0A0-FF3C05727E69}">
   <ds:schemaRefs>
     <ds:schemaRef ds:uri="http://schemas.openxmlformats.org/officeDocument/2006/bibliography"/>
   </ds:schemaRefs>

</xml_diff>